<commit_message>
Burning and Database file changes
</commit_message>
<xml_diff>
--- a/phpdocx/template/AuditorsRemuneration.docx
+++ b/phpdocx/template/AuditorsRemuneration.docx
@@ -11,9 +11,9 @@
           <w:noProof/>
         </w:rPr>
         <w:drawing>
-          <wp:inline distT="0" distB="0" distL="0" distR="0" wp14:anchorId="6B597DFD" wp14:editId="0586D870">
-            <wp:extent cx="3492500" cy="2069465"/>
-            <wp:effectExtent l="0" t="0" r="12700" b="13335"/>
+          <wp:inline distT="0" distB="0" distL="0" distR="0" wp14:anchorId="40C302E8" wp14:editId="344E20E7">
+            <wp:extent cx="3251200" cy="2061210"/>
+            <wp:effectExtent l="0" t="0" r="25400" b="21590"/>
             <wp:docPr id="1" name="Chart 1"/>
             <wp:cNvGraphicFramePr/>
             <a:graphic xmlns:a="http://schemas.openxmlformats.org/drawingml/2006/main">
@@ -624,6 +624,123 @@
           </c:tx>
           <c:spPr>
             <a:solidFill>
+              <a:schemeClr val="bg1">
+                <a:lumMod val="85000"/>
+              </a:schemeClr>
+            </a:solidFill>
+            <a:ln>
+              <a:noFill/>
+            </a:ln>
+            <a:effectLst/>
+          </c:spPr>
+          <c:invertIfNegative val="0"/>
+          <c:dLbls>
+            <c:numFmt formatCode="#,##0.00" sourceLinked="0"/>
+            <c:spPr>
+              <a:noFill/>
+              <a:ln>
+                <a:noFill/>
+              </a:ln>
+              <a:effectLst/>
+            </c:spPr>
+            <c:txPr>
+              <a:bodyPr rot="0" spcFirstLastPara="1" vertOverflow="ellipsis" vert="horz" wrap="square" anchor="ctr" anchorCtr="1"/>
+              <a:lstStyle/>
+              <a:p>
+                <a:pPr>
+                  <a:defRPr sz="900" b="0" i="0" u="none" strike="noStrike" kern="1200" baseline="0">
+                    <a:solidFill>
+                      <a:sysClr val="windowText" lastClr="000000"/>
+                    </a:solidFill>
+                    <a:latin typeface="+mn-lt"/>
+                    <a:ea typeface="+mn-ea"/>
+                    <a:cs typeface="+mn-cs"/>
+                  </a:defRPr>
+                </a:pPr>
+                <a:endParaRPr lang="en-US"/>
+              </a:p>
+            </c:txPr>
+            <c:dLblPos val="outEnd"/>
+            <c:showLegendKey val="0"/>
+            <c:showVal val="1"/>
+            <c:showCatName val="0"/>
+            <c:showSerName val="0"/>
+            <c:showPercent val="0"/>
+            <c:showBubbleSize val="0"/>
+            <c:showLeaderLines val="0"/>
+            <c:extLst>
+              <c:ext xmlns:c15="http://schemas.microsoft.com/office/drawing/2012/chart" uri="{CE6537A1-D6FC-4f65-9D91-7224C49458BB}">
+                <c15:layout/>
+                <c15:showLeaderLines val="1"/>
+                <c15:leaderLines>
+                  <c:spPr>
+                    <a:ln w="9525" cap="flat" cmpd="sng" algn="ctr">
+                      <a:solidFill>
+                        <a:schemeClr val="tx1">
+                          <a:lumMod val="35000"/>
+                          <a:lumOff val="65000"/>
+                        </a:schemeClr>
+                      </a:solidFill>
+                      <a:round/>
+                    </a:ln>
+                    <a:effectLst/>
+                  </c:spPr>
+                </c15:leaderLines>
+              </c:ext>
+            </c:extLst>
+          </c:dLbls>
+          <c:cat>
+            <c:strRef>
+              <c:f>Sheet1!$C$96:$E$96</c:f>
+              <c:strCache>
+                <c:ptCount val="3"/>
+                <c:pt idx="0">
+                  <c:v>FY 12/13</c:v>
+                </c:pt>
+                <c:pt idx="1">
+                  <c:v>FY 13/14</c:v>
+                </c:pt>
+                <c:pt idx="2">
+                  <c:v>FY 14/15</c:v>
+                </c:pt>
+              </c:strCache>
+            </c:strRef>
+          </c:cat>
+          <c:val>
+            <c:numRef>
+              <c:f>Sheet1!$C$98:$E$98</c:f>
+              <c:numCache>
+                <c:formatCode>General</c:formatCode>
+                <c:ptCount val="3"/>
+                <c:pt idx="0">
+                  <c:v>0.0459</c:v>
+                </c:pt>
+                <c:pt idx="1">
+                  <c:v>0.046</c:v>
+                </c:pt>
+                <c:pt idx="2">
+                  <c:v>0.1204</c:v>
+                </c:pt>
+              </c:numCache>
+            </c:numRef>
+          </c:val>
+        </c:ser>
+        <c:ser>
+          <c:idx val="2"/>
+          <c:order val="2"/>
+          <c:tx>
+            <c:strRef>
+              <c:f>Sheet1!$B$99</c:f>
+              <c:strCache>
+                <c:ptCount val="1"/>
+                <c:pt idx="0">
+                  <c:v>Non Audit Fee </c:v>
+                </c:pt>
+              </c:strCache>
+            </c:strRef>
+          </c:tx>
+          <c:spPr>
+            <a:solidFill>
               <a:srgbClr val="FFC000"/>
             </a:solidFill>
             <a:ln>
@@ -706,123 +823,6 @@
           </c:cat>
           <c:val>
             <c:numRef>
-              <c:f>Sheet1!$C$98:$E$98</c:f>
-              <c:numCache>
-                <c:formatCode>General</c:formatCode>
-                <c:ptCount val="3"/>
-                <c:pt idx="0">
-                  <c:v>0.0459</c:v>
-                </c:pt>
-                <c:pt idx="1">
-                  <c:v>0.046</c:v>
-                </c:pt>
-                <c:pt idx="2">
-                  <c:v>0.1204</c:v>
-                </c:pt>
-              </c:numCache>
-            </c:numRef>
-          </c:val>
-        </c:ser>
-        <c:ser>
-          <c:idx val="2"/>
-          <c:order val="2"/>
-          <c:tx>
-            <c:strRef>
-              <c:f>Sheet1!$B$99</c:f>
-              <c:strCache>
-                <c:ptCount val="1"/>
-                <c:pt idx="0">
-                  <c:v>Non Audit Fee </c:v>
-                </c:pt>
-              </c:strCache>
-            </c:strRef>
-          </c:tx>
-          <c:spPr>
-            <a:solidFill>
-              <a:schemeClr val="bg1">
-                <a:lumMod val="65000"/>
-              </a:schemeClr>
-            </a:solidFill>
-            <a:ln>
-              <a:noFill/>
-            </a:ln>
-            <a:effectLst/>
-          </c:spPr>
-          <c:invertIfNegative val="0"/>
-          <c:dLbls>
-            <c:numFmt formatCode="#,##0.00" sourceLinked="0"/>
-            <c:spPr>
-              <a:noFill/>
-              <a:ln>
-                <a:noFill/>
-              </a:ln>
-              <a:effectLst/>
-            </c:spPr>
-            <c:txPr>
-              <a:bodyPr rot="0" spcFirstLastPara="1" vertOverflow="ellipsis" vert="horz" wrap="square" anchor="ctr" anchorCtr="1"/>
-              <a:lstStyle/>
-              <a:p>
-                <a:pPr>
-                  <a:defRPr sz="900" b="0" i="0" u="none" strike="noStrike" kern="1200" baseline="0">
-                    <a:solidFill>
-                      <a:sysClr val="windowText" lastClr="000000"/>
-                    </a:solidFill>
-                    <a:latin typeface="+mn-lt"/>
-                    <a:ea typeface="+mn-ea"/>
-                    <a:cs typeface="+mn-cs"/>
-                  </a:defRPr>
-                </a:pPr>
-                <a:endParaRPr lang="en-US"/>
-              </a:p>
-            </c:txPr>
-            <c:dLblPos val="outEnd"/>
-            <c:showLegendKey val="0"/>
-            <c:showVal val="1"/>
-            <c:showCatName val="0"/>
-            <c:showSerName val="0"/>
-            <c:showPercent val="0"/>
-            <c:showBubbleSize val="0"/>
-            <c:showLeaderLines val="0"/>
-            <c:extLst>
-              <c:ext xmlns:c15="http://schemas.microsoft.com/office/drawing/2012/chart" uri="{CE6537A1-D6FC-4f65-9D91-7224C49458BB}">
-                <c15:layout/>
-                <c15:showLeaderLines val="1"/>
-                <c15:leaderLines>
-                  <c:spPr>
-                    <a:ln w="9525" cap="flat" cmpd="sng" algn="ctr">
-                      <a:solidFill>
-                        <a:schemeClr val="tx1">
-                          <a:lumMod val="35000"/>
-                          <a:lumOff val="65000"/>
-                        </a:schemeClr>
-                      </a:solidFill>
-                      <a:round/>
-                    </a:ln>
-                    <a:effectLst/>
-                  </c:spPr>
-                </c15:leaderLines>
-              </c:ext>
-            </c:extLst>
-          </c:dLbls>
-          <c:cat>
-            <c:strRef>
-              <c:f>Sheet1!$C$96:$E$96</c:f>
-              <c:strCache>
-                <c:ptCount val="3"/>
-                <c:pt idx="0">
-                  <c:v>FY 12/13</c:v>
-                </c:pt>
-                <c:pt idx="1">
-                  <c:v>FY 13/14</c:v>
-                </c:pt>
-                <c:pt idx="2">
-                  <c:v>FY 14/15</c:v>
-                </c:pt>
-              </c:strCache>
-            </c:strRef>
-          </c:cat>
-          <c:val>
-            <c:numRef>
               <c:f>Sheet1!$C$99:$E$99</c:f>
               <c:numCache>
                 <c:formatCode>General</c:formatCode>
@@ -850,11 +850,11 @@
           <c:showBubbleSize val="0"/>
         </c:dLbls>
         <c:gapWidth val="150"/>
-        <c:axId val="2075746424"/>
-        <c:axId val="2094234056"/>
+        <c:axId val="2120455192"/>
+        <c:axId val="2120451320"/>
       </c:barChart>
       <c:catAx>
-        <c:axId val="2075746424"/>
+        <c:axId val="2120455192"/>
         <c:scaling>
           <c:orientation val="minMax"/>
         </c:scaling>
@@ -894,7 +894,7 @@
             <a:endParaRPr lang="en-US"/>
           </a:p>
         </c:txPr>
-        <c:crossAx val="2094234056"/>
+        <c:crossAx val="2120451320"/>
         <c:crosses val="autoZero"/>
         <c:auto val="1"/>
         <c:lblAlgn val="ctr"/>
@@ -902,7 +902,7 @@
         <c:noMultiLvlLbl val="0"/>
       </c:catAx>
       <c:valAx>
-        <c:axId val="2094234056"/>
+        <c:axId val="2120451320"/>
         <c:scaling>
           <c:orientation val="minMax"/>
         </c:scaling>
@@ -996,7 +996,7 @@
             <a:endParaRPr lang="en-US"/>
           </a:p>
         </c:txPr>
-        <c:crossAx val="2075746424"/>
+        <c:crossAx val="2120455192"/>
         <c:crosses val="autoZero"/>
         <c:crossBetween val="between"/>
         <c:majorUnit val="0.05"/>

</xml_diff>